<commit_message>
update Praktikum 2 again
</commit_message>
<xml_diff>
--- a/files_docx/Praktikum 2.docx
+++ b/files_docx/Praktikum 2.docx
@@ -290,7 +290,19 @@
                   <w:t>CK:</w:t>
                 </w:r>
                 <w:r>
+                  <w:rPr>
+                    <w:color w:val="4472C4" w:themeColor="accent1"/>
+                  </w:rPr>
+                  <w:t xml:space="preserve"> </w:t>
+                </w:r>
+                <w:r>
                   <w:tab/>
+                </w:r>
+                <w:r>
+                  <w:rPr>
+                    <w:color w:val="4472C4" w:themeColor="accent1"/>
+                  </w:rPr>
+                  <w:t>32795717</w:t>
                 </w:r>
               </w:p>
               <w:p>
@@ -323,14 +335,19 @@
       </w:sdtContent>
     </w:sdt>
     <w:p>
+      <w:bookmarkStart w:id="0" w:name="_GoBack"/>
       <w:r>
         <w:br w:type="page"/>
       </w:r>
     </w:p>
+    <w:bookmarkEnd w:id="0"/>
     <w:p>
       <w:r>
         <w:lastRenderedPageBreak/>
         <w:t xml:space="preserve">1.) </w:t>
+      </w:r>
+      <w:r>
+        <w:tab/>
       </w:r>
       <w:r>
         <w:br/>
@@ -534,10 +551,7 @@
       </w:r>
     </w:p>
     <w:p/>
-    <w:p>
-      <w:bookmarkStart w:id="0" w:name="_GoBack"/>
-      <w:bookmarkEnd w:id="0"/>
-    </w:p>
+    <w:p/>
     <w:p>
       <w:r>
         <w:br w:type="page"/>
@@ -1768,6 +1782,7 @@
   </w:compat>
   <w:rsids>
     <w:rsidRoot w:val="00F14786"/>
+    <w:rsid w:val="002C5DE1"/>
     <w:rsid w:val="00596CB3"/>
     <w:rsid w:val="005973A5"/>
     <w:rsid w:val="00597D26"/>
@@ -2572,7 +2587,7 @@
 </file>
 
 <file path=customXml/itemProps2.xml><?xml version="1.0" encoding="utf-8"?>
-<ds:datastoreItem xmlns:ds="http://schemas.openxmlformats.org/officeDocument/2006/customXml" ds:itemID="{DC09A1BF-5B83-4F72-9969-F212E8A7B56F}">
+<ds:datastoreItem xmlns:ds="http://schemas.openxmlformats.org/officeDocument/2006/customXml" ds:itemID="{36B2D555-D486-4F81-B218-AE16F7B5EFFF}">
   <ds:schemaRefs>
     <ds:schemaRef ds:uri="http://schemas.openxmlformats.org/officeDocument/2006/bibliography"/>
   </ds:schemaRefs>

</xml_diff>